<commit_message>
Finalización de primeras versiones de documentación
Se ingresan las versiones preparadas por Daniela Arias
</commit_message>
<xml_diff>
--- a/Documentacion/Visión.docx
+++ b/Documentacion/Visión.docx
@@ -4345,9 +4345,9 @@
       <w:bookmarkStart w:id="0" w:name="_Toc456598586"/>
       <w:bookmarkStart w:id="1" w:name="_Toc456600917"/>
       <w:bookmarkStart w:id="2" w:name="_Toc509300828"/>
-      <w:bookmarkStart w:id="3" w:name="_Toc436203377"/>
-      <w:bookmarkStart w:id="4" w:name="_Toc452813577"/>
-      <w:bookmarkStart w:id="5" w:name="_Toc445113961"/>
+      <w:bookmarkStart w:id="3" w:name="_Toc445113961"/>
+      <w:bookmarkStart w:id="4" w:name="_Toc436203377"/>
+      <w:bookmarkStart w:id="5" w:name="_Toc452813577"/>
       <w:proofErr w:type="spellStart"/>
       <w:r>
         <w:t>Introduction</w:t>
@@ -4355,7 +4355,7 @@
       <w:bookmarkEnd w:id="0"/>
       <w:bookmarkEnd w:id="1"/>
       <w:bookmarkEnd w:id="2"/>
-      <w:bookmarkEnd w:id="5"/>
+      <w:bookmarkEnd w:id="3"/>
       <w:proofErr w:type="spellEnd"/>
     </w:p>
     <w:p/>
@@ -4717,8 +4717,8 @@
       <w:r>
         <w:t>Positioning</w:t>
       </w:r>
-      <w:bookmarkEnd w:id="3"/>
       <w:bookmarkEnd w:id="4"/>
+      <w:bookmarkEnd w:id="5"/>
       <w:bookmarkEnd w:id="26"/>
       <w:bookmarkEnd w:id="27"/>
       <w:proofErr w:type="spellEnd"/>
@@ -5202,12 +5202,7 @@
               <w:t>Necesidad del mejoramiento del sistema que posee la familia pastoral del Quindío</w:t>
             </w:r>
             <w:r>
-              <w:t xml:space="preserve"> para el registro de parejas aspirantes al matrimonio, llevando a cabo el ahorro de papel con la asociación del proceso a una máquin</w:t>
-            </w:r>
-            <w:bookmarkStart w:id="42" w:name="_GoBack"/>
-            <w:bookmarkEnd w:id="42"/>
-            <w:r>
-              <w:t>a.</w:t>
+              <w:t xml:space="preserve"> para el registro de parejas aspirantes al matrimonio, llevando a cabo el ahorro de papel con la asociación del proceso a una máquina.</w:t>
             </w:r>
           </w:p>
         </w:tc>
@@ -5433,10 +5428,10 @@
         </w:numPr>
         <w:ind w:left="720"/>
       </w:pPr>
-      <w:bookmarkStart w:id="43" w:name="_Toc447960005"/>
-      <w:bookmarkStart w:id="44" w:name="_Toc452813581"/>
-      <w:bookmarkStart w:id="45" w:name="_Toc509300838"/>
-      <w:bookmarkStart w:id="46" w:name="_Toc436203381"/>
+      <w:bookmarkStart w:id="42" w:name="_Toc447960005"/>
+      <w:bookmarkStart w:id="43" w:name="_Toc452813581"/>
+      <w:bookmarkStart w:id="44" w:name="_Toc509300838"/>
+      <w:bookmarkStart w:id="45" w:name="_Toc436203381"/>
     </w:p>
     <w:p/>
     <w:p/>
@@ -5459,7 +5454,7 @@
       <w:pPr>
         <w:pStyle w:val="Heading1"/>
       </w:pPr>
-      <w:bookmarkStart w:id="47" w:name="_Toc445113971"/>
+      <w:bookmarkStart w:id="46" w:name="_Toc445113971"/>
       <w:proofErr w:type="spellStart"/>
       <w:r>
         <w:t>Stakeholder</w:t>
@@ -5480,10 +5475,10 @@
       <w:r>
         <w:t>Descriptions</w:t>
       </w:r>
+      <w:bookmarkEnd w:id="42"/>
       <w:bookmarkEnd w:id="43"/>
       <w:bookmarkEnd w:id="44"/>
-      <w:bookmarkEnd w:id="45"/>
-      <w:bookmarkEnd w:id="47"/>
+      <w:bookmarkEnd w:id="46"/>
       <w:proofErr w:type="spellEnd"/>
     </w:p>
     <w:p/>
@@ -5502,9 +5497,9 @@
       <w:pPr>
         <w:pStyle w:val="Heading2"/>
       </w:pPr>
-      <w:bookmarkStart w:id="48" w:name="_Toc452813583"/>
-      <w:bookmarkStart w:id="49" w:name="_Toc509300840"/>
-      <w:bookmarkStart w:id="50" w:name="_Toc445113972"/>
+      <w:bookmarkStart w:id="47" w:name="_Toc452813583"/>
+      <w:bookmarkStart w:id="48" w:name="_Toc509300840"/>
+      <w:bookmarkStart w:id="49" w:name="_Toc445113972"/>
       <w:proofErr w:type="spellStart"/>
       <w:r>
         <w:t>Stakeholder</w:t>
@@ -5517,9 +5512,9 @@
       <w:r>
         <w:t>Summary</w:t>
       </w:r>
+      <w:bookmarkEnd w:id="47"/>
       <w:bookmarkEnd w:id="48"/>
       <w:bookmarkEnd w:id="49"/>
-      <w:bookmarkEnd w:id="50"/>
       <w:proofErr w:type="spellEnd"/>
     </w:p>
     <w:p>
@@ -5834,9 +5829,9 @@
       <w:pPr>
         <w:pStyle w:val="Heading2"/>
       </w:pPr>
-      <w:bookmarkStart w:id="51" w:name="_Toc452813584"/>
-      <w:bookmarkStart w:id="52" w:name="_Toc509300841"/>
-      <w:bookmarkStart w:id="53" w:name="_Toc445113973"/>
+      <w:bookmarkStart w:id="50" w:name="_Toc452813584"/>
+      <w:bookmarkStart w:id="51" w:name="_Toc509300841"/>
+      <w:bookmarkStart w:id="52" w:name="_Toc445113973"/>
       <w:proofErr w:type="spellStart"/>
       <w:r>
         <w:t>User</w:t>
@@ -5849,9 +5844,9 @@
       <w:r>
         <w:t>Summary</w:t>
       </w:r>
+      <w:bookmarkEnd w:id="50"/>
       <w:bookmarkEnd w:id="51"/>
       <w:bookmarkEnd w:id="52"/>
-      <w:bookmarkEnd w:id="53"/>
       <w:proofErr w:type="spellEnd"/>
     </w:p>
     <w:p>
@@ -6071,11 +6066,9 @@
             <w:r>
               <w:t xml:space="preserve">Encargado de realizar las entrevistas previas al </w:t>
             </w:r>
-            <w:proofErr w:type="spellStart"/>
-            <w:r>
-              <w:t>matimonio</w:t>
-            </w:r>
-            <w:proofErr w:type="spellEnd"/>
+            <w:r>
+              <w:t>matrimonio</w:t>
+            </w:r>
             <w:r>
               <w:t>.</w:t>
             </w:r>
@@ -6090,16 +6083,7 @@
               <w:pStyle w:val="InfoBlue"/>
             </w:pPr>
             <w:r>
-              <w:t xml:space="preserve">Tener un apoyo tecnológico para </w:t>
-            </w:r>
-            <w:r>
-              <w:t>para realiza</w:t>
-            </w:r>
-            <w:r>
-              <w:t>r</w:t>
-            </w:r>
-            <w:r>
-              <w:t xml:space="preserve"> las entrevistas previas al matrimonio a todas las parejas aspirantes.</w:t>
+              <w:t>Tener un apoyo tecnológico para para realizar las entrevistas previas al matrimonio a todas las parejas aspirantes.</w:t>
             </w:r>
           </w:p>
         </w:tc>
@@ -6130,14 +6114,14 @@
       <w:pPr>
         <w:pStyle w:val="Heading2"/>
       </w:pPr>
-      <w:bookmarkStart w:id="54" w:name="_Toc425054386"/>
-      <w:bookmarkStart w:id="55" w:name="_Toc342757864"/>
-      <w:bookmarkStart w:id="56" w:name="_Toc346297773"/>
-      <w:bookmarkStart w:id="57" w:name="_Toc422186479"/>
-      <w:bookmarkStart w:id="58" w:name="_Toc436203384"/>
-      <w:bookmarkStart w:id="59" w:name="_Toc452813585"/>
-      <w:bookmarkStart w:id="60" w:name="_Toc509300842"/>
-      <w:bookmarkStart w:id="61" w:name="_Toc445113974"/>
+      <w:bookmarkStart w:id="53" w:name="_Toc425054386"/>
+      <w:bookmarkStart w:id="54" w:name="_Toc342757864"/>
+      <w:bookmarkStart w:id="55" w:name="_Toc346297773"/>
+      <w:bookmarkStart w:id="56" w:name="_Toc422186479"/>
+      <w:bookmarkStart w:id="57" w:name="_Toc436203384"/>
+      <w:bookmarkStart w:id="58" w:name="_Toc452813585"/>
+      <w:bookmarkStart w:id="59" w:name="_Toc509300842"/>
+      <w:bookmarkStart w:id="60" w:name="_Toc445113974"/>
       <w:proofErr w:type="spellStart"/>
       <w:r>
         <w:t>User</w:t>
@@ -6150,6 +6134,7 @@
       <w:r>
         <w:t>Environment</w:t>
       </w:r>
+      <w:bookmarkEnd w:id="53"/>
       <w:bookmarkEnd w:id="54"/>
       <w:bookmarkEnd w:id="55"/>
       <w:bookmarkEnd w:id="56"/>
@@ -6157,7 +6142,6 @@
       <w:bookmarkEnd w:id="58"/>
       <w:bookmarkEnd w:id="59"/>
       <w:bookmarkEnd w:id="60"/>
-      <w:bookmarkEnd w:id="61"/>
       <w:proofErr w:type="spellEnd"/>
     </w:p>
     <w:p>
@@ -6167,19 +6151,15 @@
       <w:r>
         <w:t xml:space="preserve">Con esta herramienta se pretende mejorar el sistema que actualmente lleva trabajando la secretaria Stella Gómez y el entrevistador </w:t>
       </w:r>
-      <w:proofErr w:type="spellStart"/>
-      <w:r>
-        <w:t>Ivan</w:t>
-      </w:r>
-      <w:proofErr w:type="spellEnd"/>
+      <w:r>
+        <w:t>Iván</w:t>
+      </w:r>
       <w:r>
         <w:t xml:space="preserve"> </w:t>
       </w:r>
-      <w:proofErr w:type="spellStart"/>
-      <w:r>
-        <w:t>Dario</w:t>
-      </w:r>
-      <w:proofErr w:type="spellEnd"/>
+      <w:r>
+        <w:t>Darío</w:t>
+      </w:r>
       <w:r>
         <w:t xml:space="preserve"> Barriga Ladino, con el fin de ahorrar tiempo y papel en determinados procesos.</w:t>
       </w:r>
@@ -6189,9 +6169,9 @@
         <w:pStyle w:val="Heading2"/>
         <w:widowControl/>
       </w:pPr>
-      <w:bookmarkStart w:id="62" w:name="_Toc452813586"/>
-      <w:bookmarkStart w:id="63" w:name="_Toc509300843"/>
-      <w:bookmarkStart w:id="64" w:name="_Toc445113975"/>
+      <w:bookmarkStart w:id="61" w:name="_Toc452813586"/>
+      <w:bookmarkStart w:id="62" w:name="_Toc509300843"/>
+      <w:bookmarkStart w:id="63" w:name="_Toc445113975"/>
       <w:proofErr w:type="spellStart"/>
       <w:r>
         <w:lastRenderedPageBreak/>
@@ -6205,9 +6185,9 @@
       <w:r>
         <w:t>Profiles</w:t>
       </w:r>
+      <w:bookmarkEnd w:id="61"/>
       <w:bookmarkEnd w:id="62"/>
       <w:bookmarkEnd w:id="63"/>
-      <w:bookmarkEnd w:id="64"/>
       <w:proofErr w:type="spellEnd"/>
       <w:r>
         <w:t xml:space="preserve">  </w:t>
@@ -6217,9 +6197,400 @@
       <w:pPr>
         <w:pStyle w:val="Heading3"/>
       </w:pPr>
-      <w:bookmarkStart w:id="65" w:name="_Toc445113976"/>
+      <w:bookmarkStart w:id="64" w:name="_Toc445113976"/>
       <w:r>
         <w:t>Secretaria</w:t>
+      </w:r>
+      <w:bookmarkEnd w:id="64"/>
+    </w:p>
+    <w:tbl>
+      <w:tblPr>
+        <w:tblW w:w="0" w:type="auto"/>
+        <w:tblInd w:w="738" w:type="dxa"/>
+        <w:tblBorders>
+          <w:top w:val="single" w:sz="4" w:space="0" w:color="auto"/>
+          <w:left w:val="single" w:sz="4" w:space="0" w:color="auto"/>
+          <w:bottom w:val="single" w:sz="4" w:space="0" w:color="auto"/>
+          <w:right w:val="single" w:sz="4" w:space="0" w:color="auto"/>
+          <w:insideH w:val="single" w:sz="4" w:space="0" w:color="auto"/>
+          <w:insideV w:val="single" w:sz="4" w:space="0" w:color="auto"/>
+        </w:tblBorders>
+        <w:tblLayout w:type="fixed"/>
+        <w:tblLook w:val="0000" w:firstRow="0" w:lastRow="0" w:firstColumn="0" w:lastColumn="0" w:noHBand="0" w:noVBand="0"/>
+      </w:tblPr>
+      <w:tblGrid>
+        <w:gridCol w:w="1890"/>
+        <w:gridCol w:w="6948"/>
+      </w:tblGrid>
+      <w:tr>
+        <w:tc>
+          <w:tcPr>
+            <w:tcW w:w="1890" w:type="dxa"/>
+          </w:tcPr>
+          <w:p>
+            <w:pPr>
+              <w:rPr>
+                <w:b/>
+              </w:rPr>
+            </w:pPr>
+            <w:proofErr w:type="spellStart"/>
+            <w:r>
+              <w:rPr>
+                <w:b/>
+              </w:rPr>
+              <w:t>Representative</w:t>
+            </w:r>
+            <w:proofErr w:type="spellEnd"/>
+          </w:p>
+        </w:tc>
+        <w:tc>
+          <w:tcPr>
+            <w:tcW w:w="6948" w:type="dxa"/>
+          </w:tcPr>
+          <w:p>
+            <w:pPr>
+              <w:pStyle w:val="InfoBlue"/>
+              <w:rPr>
+                <w:lang w:val="en-US"/>
+              </w:rPr>
+            </w:pPr>
+            <w:r>
+              <w:t>Stella Gómez</w:t>
+            </w:r>
+          </w:p>
+        </w:tc>
+      </w:tr>
+      <w:tr>
+        <w:tc>
+          <w:tcPr>
+            <w:tcW w:w="1890" w:type="dxa"/>
+          </w:tcPr>
+          <w:p>
+            <w:pPr>
+              <w:rPr>
+                <w:b/>
+              </w:rPr>
+            </w:pPr>
+            <w:proofErr w:type="spellStart"/>
+            <w:r>
+              <w:rPr>
+                <w:b/>
+              </w:rPr>
+              <w:t>Description</w:t>
+            </w:r>
+            <w:proofErr w:type="spellEnd"/>
+          </w:p>
+        </w:tc>
+        <w:tc>
+          <w:tcPr>
+            <w:tcW w:w="6948" w:type="dxa"/>
+          </w:tcPr>
+          <w:p>
+            <w:pPr>
+              <w:pStyle w:val="InfoBlue"/>
+            </w:pPr>
+            <w:r>
+              <w:t xml:space="preserve">Realiza </w:t>
+            </w:r>
+            <w:r>
+              <w:t xml:space="preserve">la gestión de matrimonios de la Familia pastoral del </w:t>
+            </w:r>
+            <w:r>
+              <w:t>Quindío</w:t>
+            </w:r>
+            <w:r>
+              <w:t>.</w:t>
+            </w:r>
+            <w:r>
+              <w:t xml:space="preserve"> </w:t>
+            </w:r>
+            <w:r>
+              <w:t xml:space="preserve"> </w:t>
+            </w:r>
+          </w:p>
+        </w:tc>
+      </w:tr>
+      <w:tr>
+        <w:tc>
+          <w:tcPr>
+            <w:tcW w:w="1890" w:type="dxa"/>
+          </w:tcPr>
+          <w:p>
+            <w:pPr>
+              <w:rPr>
+                <w:b/>
+              </w:rPr>
+            </w:pPr>
+            <w:proofErr w:type="spellStart"/>
+            <w:r>
+              <w:rPr>
+                <w:b/>
+              </w:rPr>
+              <w:t>Type</w:t>
+            </w:r>
+            <w:proofErr w:type="spellEnd"/>
+          </w:p>
+        </w:tc>
+        <w:tc>
+          <w:tcPr>
+            <w:tcW w:w="6948" w:type="dxa"/>
+          </w:tcPr>
+          <w:p>
+            <w:pPr>
+              <w:pStyle w:val="InfoBlue"/>
+            </w:pPr>
+            <w:r>
+              <w:t>Secretaría de la Familia pastoral del Quindío.</w:t>
+            </w:r>
+          </w:p>
+        </w:tc>
+      </w:tr>
+      <w:tr>
+        <w:tc>
+          <w:tcPr>
+            <w:tcW w:w="1890" w:type="dxa"/>
+          </w:tcPr>
+          <w:p>
+            <w:pPr>
+              <w:rPr>
+                <w:b/>
+                <w:lang w:val="en-US"/>
+              </w:rPr>
+            </w:pPr>
+            <w:r>
+              <w:rPr>
+                <w:b/>
+                <w:lang w:val="en-US"/>
+              </w:rPr>
+              <w:t>Responsibilities</w:t>
+            </w:r>
+          </w:p>
+        </w:tc>
+        <w:tc>
+          <w:tcPr>
+            <w:tcW w:w="6948" w:type="dxa"/>
+          </w:tcPr>
+          <w:p>
+            <w:pPr>
+              <w:pStyle w:val="InfoBlue"/>
+            </w:pPr>
+            <w:r>
+              <w:t>Encargada de realizar los registros y asignar citas en la pastoral.</w:t>
+            </w:r>
+            <w:r>
+              <w:t xml:space="preserve"> </w:t>
+            </w:r>
+          </w:p>
+        </w:tc>
+      </w:tr>
+      <w:tr>
+        <w:tc>
+          <w:tcPr>
+            <w:tcW w:w="1890" w:type="dxa"/>
+          </w:tcPr>
+          <w:p>
+            <w:pPr>
+              <w:rPr>
+                <w:b/>
+              </w:rPr>
+            </w:pPr>
+            <w:proofErr w:type="spellStart"/>
+            <w:r>
+              <w:rPr>
+                <w:b/>
+              </w:rPr>
+              <w:t>Success</w:t>
+            </w:r>
+            <w:proofErr w:type="spellEnd"/>
+            <w:r>
+              <w:rPr>
+                <w:b/>
+              </w:rPr>
+              <w:t xml:space="preserve"> </w:t>
+            </w:r>
+            <w:proofErr w:type="spellStart"/>
+            <w:r>
+              <w:rPr>
+                <w:b/>
+              </w:rPr>
+              <w:t>Criteria</w:t>
+            </w:r>
+            <w:proofErr w:type="spellEnd"/>
+          </w:p>
+        </w:tc>
+        <w:tc>
+          <w:tcPr>
+            <w:tcW w:w="6948" w:type="dxa"/>
+          </w:tcPr>
+          <w:p>
+            <w:pPr>
+              <w:pStyle w:val="InfoBlue"/>
+            </w:pPr>
+            <w:r>
+              <w:t>A definir por el cliente.</w:t>
+            </w:r>
+          </w:p>
+        </w:tc>
+      </w:tr>
+      <w:tr>
+        <w:tc>
+          <w:tcPr>
+            <w:tcW w:w="1890" w:type="dxa"/>
+          </w:tcPr>
+          <w:p>
+            <w:pPr>
+              <w:rPr>
+                <w:b/>
+              </w:rPr>
+            </w:pPr>
+            <w:proofErr w:type="spellStart"/>
+            <w:r>
+              <w:rPr>
+                <w:b/>
+              </w:rPr>
+              <w:t>Involvement</w:t>
+            </w:r>
+            <w:proofErr w:type="spellEnd"/>
+          </w:p>
+        </w:tc>
+        <w:tc>
+          <w:tcPr>
+            <w:tcW w:w="6948" w:type="dxa"/>
+          </w:tcPr>
+          <w:p>
+            <w:pPr>
+              <w:pStyle w:val="InfoBlue"/>
+              <w:numPr>
+                <w:ilvl w:val="0"/>
+                <w:numId w:val="5"/>
+              </w:numPr>
+            </w:pPr>
+            <w:r>
+              <w:t>Responder a los registros realizados.</w:t>
+            </w:r>
+          </w:p>
+          <w:p>
+            <w:pPr>
+              <w:pStyle w:val="InfoBlue"/>
+              <w:numPr>
+                <w:ilvl w:val="0"/>
+                <w:numId w:val="5"/>
+              </w:numPr>
+            </w:pPr>
+            <w:r>
+              <w:t>Responder a los informes estadísticos.</w:t>
+            </w:r>
+          </w:p>
+          <w:p>
+            <w:pPr>
+              <w:pStyle w:val="InfoBlue"/>
+              <w:numPr>
+                <w:ilvl w:val="0"/>
+                <w:numId w:val="5"/>
+              </w:numPr>
+            </w:pPr>
+            <w:r>
+              <w:t>Responder a las citas solicitadas</w:t>
+            </w:r>
+            <w:r>
+              <w:t>.</w:t>
+            </w:r>
+          </w:p>
+        </w:tc>
+      </w:tr>
+      <w:tr>
+        <w:tc>
+          <w:tcPr>
+            <w:tcW w:w="1890" w:type="dxa"/>
+          </w:tcPr>
+          <w:p>
+            <w:pPr>
+              <w:rPr>
+                <w:b/>
+              </w:rPr>
+            </w:pPr>
+            <w:proofErr w:type="spellStart"/>
+            <w:r>
+              <w:rPr>
+                <w:b/>
+              </w:rPr>
+              <w:t>Deliverables</w:t>
+            </w:r>
+            <w:proofErr w:type="spellEnd"/>
+          </w:p>
+        </w:tc>
+        <w:tc>
+          <w:tcPr>
+            <w:tcW w:w="6948" w:type="dxa"/>
+          </w:tcPr>
+          <w:p>
+            <w:pPr>
+              <w:pStyle w:val="InfoBlue"/>
+            </w:pPr>
+            <w:r>
+              <w:t>Ninguno.</w:t>
+            </w:r>
+          </w:p>
+        </w:tc>
+      </w:tr>
+      <w:tr>
+        <w:tc>
+          <w:tcPr>
+            <w:tcW w:w="1890" w:type="dxa"/>
+          </w:tcPr>
+          <w:p>
+            <w:pPr>
+              <w:rPr>
+                <w:b/>
+              </w:rPr>
+            </w:pPr>
+            <w:proofErr w:type="spellStart"/>
+            <w:r>
+              <w:rPr>
+                <w:b/>
+              </w:rPr>
+              <w:t>Comments</w:t>
+            </w:r>
+            <w:proofErr w:type="spellEnd"/>
+            <w:r>
+              <w:rPr>
+                <w:b/>
+              </w:rPr>
+              <w:t xml:space="preserve"> / </w:t>
+            </w:r>
+            <w:proofErr w:type="spellStart"/>
+            <w:r>
+              <w:rPr>
+                <w:b/>
+              </w:rPr>
+              <w:t>Issues</w:t>
+            </w:r>
+            <w:proofErr w:type="spellEnd"/>
+          </w:p>
+        </w:tc>
+        <w:tc>
+          <w:tcPr>
+            <w:tcW w:w="6948" w:type="dxa"/>
+          </w:tcPr>
+          <w:p>
+            <w:pPr>
+              <w:pStyle w:val="InfoBlue"/>
+            </w:pPr>
+            <w:r>
+              <w:t>Ninguno.</w:t>
+            </w:r>
+          </w:p>
+        </w:tc>
+      </w:tr>
+    </w:tbl>
+    <w:p/>
+    <w:p>
+      <w:pPr>
+        <w:pStyle w:val="Heading3"/>
+      </w:pPr>
+      <w:bookmarkStart w:id="65" w:name="_Toc445113977"/>
+      <w:r>
+        <w:t>Entrevistador</w:t>
       </w:r>
       <w:bookmarkEnd w:id="65"/>
     </w:p>
@@ -6274,8 +6645,21 @@
                 <w:lang w:val="en-US"/>
               </w:rPr>
             </w:pPr>
-            <w:r>
-              <w:t>Stella Gómez</w:t>
+            <w:proofErr w:type="spellStart"/>
+            <w:r>
+              <w:t>Ivan</w:t>
+            </w:r>
+            <w:proofErr w:type="spellEnd"/>
+            <w:r>
+              <w:t xml:space="preserve"> </w:t>
+            </w:r>
+            <w:proofErr w:type="spellStart"/>
+            <w:r>
+              <w:t>Dario</w:t>
+            </w:r>
+            <w:proofErr w:type="spellEnd"/>
+            <w:r>
+              <w:t xml:space="preserve"> Barriga Ladino</w:t>
             </w:r>
           </w:p>
         </w:tc>
@@ -6310,22 +6694,7 @@
               <w:pStyle w:val="InfoBlue"/>
             </w:pPr>
             <w:r>
-              <w:t xml:space="preserve">Realiza </w:t>
-            </w:r>
-            <w:r>
-              <w:t xml:space="preserve">la gestión de matrimonios de la Familia pastoral del </w:t>
-            </w:r>
-            <w:r>
-              <w:t>Quindío</w:t>
-            </w:r>
-            <w:r>
-              <w:t>.</w:t>
-            </w:r>
-            <w:r>
-              <w:t xml:space="preserve"> </w:t>
-            </w:r>
-            <w:r>
-              <w:t xml:space="preserve"> </w:t>
+              <w:t>Persona encargada de realizar las entrevistas.</w:t>
             </w:r>
           </w:p>
         </w:tc>
@@ -6360,7 +6729,7 @@
               <w:pStyle w:val="InfoBlue"/>
             </w:pPr>
             <w:r>
-              <w:t>Secretaría de la Familia pastoral del Quindío.</w:t>
+              <w:t xml:space="preserve">Entrevistador de la Familia pastoral del Quindío. </w:t>
             </w:r>
           </w:p>
         </w:tc>
@@ -6374,16 +6743,16 @@
             <w:pPr>
               <w:rPr>
                 <w:b/>
-                <w:lang w:val="en-US"/>
-              </w:rPr>
-            </w:pPr>
-            <w:r>
-              <w:rPr>
-                <w:b/>
-                <w:lang w:val="en-US"/>
+              </w:rPr>
+            </w:pPr>
+            <w:proofErr w:type="spellStart"/>
+            <w:r>
+              <w:rPr>
+                <w:b/>
               </w:rPr>
               <w:t>Responsibilities</w:t>
             </w:r>
+            <w:proofErr w:type="spellEnd"/>
           </w:p>
         </w:tc>
         <w:tc>
@@ -6395,7 +6764,7 @@
               <w:pStyle w:val="InfoBlue"/>
             </w:pPr>
             <w:r>
-              <w:t>Encargada de realizar los registros y asignar citas en la pastoral.</w:t>
+              <w:t>Encargado de realizar entrevistas previas al matrimonio.</w:t>
             </w:r>
             <w:r>
               <w:t xml:space="preserve"> </w:t>
@@ -6480,40 +6849,9 @@
           <w:p>
             <w:pPr>
               <w:pStyle w:val="InfoBlue"/>
-              <w:numPr>
-                <w:ilvl w:val="0"/>
-                <w:numId w:val="5"/>
-              </w:numPr>
-            </w:pPr>
-            <w:r>
-              <w:t>Responder a los registros realizados.</w:t>
-            </w:r>
-          </w:p>
-          <w:p>
-            <w:pPr>
-              <w:pStyle w:val="InfoBlue"/>
-              <w:numPr>
-                <w:ilvl w:val="0"/>
-                <w:numId w:val="5"/>
-              </w:numPr>
-            </w:pPr>
-            <w:r>
-              <w:t>Responder a los informes estadísticos.</w:t>
-            </w:r>
-          </w:p>
-          <w:p>
-            <w:pPr>
-              <w:pStyle w:val="InfoBlue"/>
-              <w:numPr>
-                <w:ilvl w:val="0"/>
-                <w:numId w:val="5"/>
-              </w:numPr>
-            </w:pPr>
-            <w:r>
-              <w:t>Responder a las citas solicitadas</w:t>
-            </w:r>
-            <w:r>
-              <w:t>.</w:t>
+            </w:pPr>
+            <w:r>
+              <w:t>Seguimiento de las entrevistas realizadas.</w:t>
             </w:r>
           </w:p>
         </w:tc>
@@ -6546,9 +6884,26 @@
           <w:p>
             <w:pPr>
               <w:pStyle w:val="InfoBlue"/>
-            </w:pPr>
-            <w:r>
-              <w:t>Ninguno.</w:t>
+              <w:tabs>
+                <w:tab w:val="left" w:pos="2265"/>
+              </w:tabs>
+              <w:rPr>
+                <w:lang w:val="en-US"/>
+              </w:rPr>
+            </w:pPr>
+            <w:proofErr w:type="spellStart"/>
+            <w:r>
+              <w:rPr>
+                <w:lang w:val="en-US"/>
+              </w:rPr>
+              <w:t>Ninguno</w:t>
+            </w:r>
+            <w:proofErr w:type="spellEnd"/>
+            <w:r>
+              <w:rPr>
+                <w:lang w:val="en-US"/>
+              </w:rPr>
+              <w:t>.</w:t>
             </w:r>
           </w:p>
         </w:tc>
@@ -6595,28 +6950,44 @@
           <w:p>
             <w:pPr>
               <w:pStyle w:val="InfoBlue"/>
-            </w:pPr>
-            <w:r>
-              <w:t>Ninguno.</w:t>
+              <w:rPr>
+                <w:lang w:val="en-US"/>
+              </w:rPr>
+            </w:pPr>
+            <w:proofErr w:type="spellStart"/>
+            <w:r>
+              <w:rPr>
+                <w:lang w:val="en-US"/>
+              </w:rPr>
+              <w:t>Ninguno</w:t>
+            </w:r>
+            <w:proofErr w:type="spellEnd"/>
+            <w:r>
+              <w:rPr>
+                <w:lang w:val="en-US"/>
+              </w:rPr>
+              <w:t>.</w:t>
             </w:r>
           </w:p>
         </w:tc>
       </w:tr>
     </w:tbl>
     <w:p/>
+    <w:p/>
+    <w:p/>
     <w:p>
       <w:pPr>
         <w:pStyle w:val="Heading3"/>
       </w:pPr>
-      <w:bookmarkStart w:id="66" w:name="_Toc445113977"/>
-      <w:r>
-        <w:t>Entrevistador</w:t>
+      <w:bookmarkStart w:id="66" w:name="_Toc445113978"/>
+      <w:r>
+        <w:t>Docente</w:t>
       </w:r>
       <w:bookmarkEnd w:id="66"/>
     </w:p>
     <w:tbl>
       <w:tblPr>
-        <w:tblW w:w="0" w:type="auto"/>
+        <w:tblW w:w="8838" w:type="dxa"/>
         <w:tblInd w:w="738" w:type="dxa"/>
         <w:tblBorders>
           <w:top w:val="single" w:sz="4" w:space="0" w:color="auto"/>
@@ -6665,21 +7036,8 @@
                 <w:lang w:val="en-US"/>
               </w:rPr>
             </w:pPr>
-            <w:proofErr w:type="spellStart"/>
-            <w:r>
-              <w:t>Ivan</w:t>
-            </w:r>
-            <w:proofErr w:type="spellEnd"/>
-            <w:r>
-              <w:t xml:space="preserve"> </w:t>
-            </w:r>
-            <w:proofErr w:type="spellStart"/>
-            <w:r>
-              <w:t>Dario</w:t>
-            </w:r>
-            <w:proofErr w:type="spellEnd"/>
-            <w:r>
-              <w:t xml:space="preserve"> Barriga Ladino</w:t>
+            <w:r>
+              <w:t>Faber Danilo Giraldo</w:t>
             </w:r>
           </w:p>
         </w:tc>
@@ -6714,7 +7072,7 @@
               <w:pStyle w:val="InfoBlue"/>
             </w:pPr>
             <w:r>
-              <w:t>Persona encargada de realizar las entrevistas.</w:t>
+              <w:t>Realiza la evaluación al proyecto de la asignatura Ingeniería de Software 3.</w:t>
             </w:r>
           </w:p>
         </w:tc>
@@ -6749,7 +7107,7 @@
               <w:pStyle w:val="InfoBlue"/>
             </w:pPr>
             <w:r>
-              <w:t xml:space="preserve">Entrevistador de la Familia pastoral del Quindío. </w:t>
+              <w:t>Evaluador.</w:t>
             </w:r>
           </w:p>
         </w:tc>
@@ -6763,16 +7121,16 @@
             <w:pPr>
               <w:rPr>
                 <w:b/>
-              </w:rPr>
-            </w:pPr>
-            <w:proofErr w:type="spellStart"/>
-            <w:r>
-              <w:rPr>
-                <w:b/>
+                <w:lang w:val="en-US"/>
+              </w:rPr>
+            </w:pPr>
+            <w:r>
+              <w:rPr>
+                <w:b/>
+                <w:lang w:val="en-US"/>
               </w:rPr>
               <w:t>Responsibilities</w:t>
             </w:r>
-            <w:proofErr w:type="spellEnd"/>
           </w:p>
         </w:tc>
         <w:tc>
@@ -6784,10 +7142,7 @@
               <w:pStyle w:val="InfoBlue"/>
             </w:pPr>
             <w:r>
-              <w:t>Encargado de realizar entrevistas previas al matrimonio.</w:t>
-            </w:r>
-            <w:r>
-              <w:t xml:space="preserve"> </w:t>
+              <w:t>Evaluar.</w:t>
             </w:r>
           </w:p>
         </w:tc>
@@ -6836,7 +7191,7 @@
               <w:pStyle w:val="InfoBlue"/>
             </w:pPr>
             <w:r>
-              <w:t>A definir por el cliente.</w:t>
+              <w:t>Cumplimiento de los requisitos de la asignatura.</w:t>
             </w:r>
           </w:p>
         </w:tc>
@@ -6871,7 +7226,7 @@
               <w:pStyle w:val="InfoBlue"/>
             </w:pPr>
             <w:r>
-              <w:t>Seguimiento de las entrevistas realizadas.</w:t>
+              <w:t>Asegurar que se cumplan los requisitos funcionales del proyecto,</w:t>
             </w:r>
           </w:p>
         </w:tc>
@@ -6904,9 +7259,6 @@
           <w:p>
             <w:pPr>
               <w:pStyle w:val="InfoBlue"/>
-              <w:tabs>
-                <w:tab w:val="left" w:pos="2265"/>
-              </w:tabs>
               <w:rPr>
                 <w:lang w:val="en-US"/>
               </w:rPr>
@@ -6923,7 +7275,7 @@
               <w:rPr>
                 <w:lang w:val="en-US"/>
               </w:rPr>
-              <w:t>.</w:t>
+              <w:t xml:space="preserve">. </w:t>
             </w:r>
           </w:p>
         </w:tc>
@@ -6937,30 +7289,16 @@
             <w:pPr>
               <w:rPr>
                 <w:b/>
-              </w:rPr>
-            </w:pPr>
-            <w:proofErr w:type="spellStart"/>
-            <w:r>
-              <w:rPr>
-                <w:b/>
-              </w:rPr>
-              <w:t>Comments</w:t>
-            </w:r>
-            <w:proofErr w:type="spellEnd"/>
-            <w:r>
-              <w:rPr>
-                <w:b/>
-              </w:rPr>
-              <w:t xml:space="preserve"> / </w:t>
-            </w:r>
-            <w:proofErr w:type="spellStart"/>
-            <w:r>
-              <w:rPr>
-                <w:b/>
-              </w:rPr>
-              <w:t>Issues</w:t>
-            </w:r>
-            <w:proofErr w:type="spellEnd"/>
+                <w:lang w:val="en-US"/>
+              </w:rPr>
+            </w:pPr>
+            <w:r>
+              <w:rPr>
+                <w:b/>
+                <w:lang w:val="en-US"/>
+              </w:rPr>
+              <w:t>Comments / Issues</w:t>
+            </w:r>
           </w:p>
         </w:tc>
         <w:tc>
@@ -6993,15 +7331,22 @@
       </w:tr>
     </w:tbl>
     <w:p/>
-    <w:p/>
-    <w:p/>
     <w:p>
       <w:pPr>
         <w:pStyle w:val="Heading3"/>
       </w:pPr>
-      <w:bookmarkStart w:id="67" w:name="_Toc445113978"/>
-      <w:r>
-        <w:t>Docente</w:t>
+      <w:bookmarkStart w:id="67" w:name="_Toc445113979"/>
+      <w:r>
+        <w:lastRenderedPageBreak/>
+        <w:t xml:space="preserve">Estudiante Ingeniería de </w:t>
+      </w:r>
+      <w:proofErr w:type="spellStart"/>
+      <w:r>
+        <w:t>Sotware</w:t>
+      </w:r>
+      <w:proofErr w:type="spellEnd"/>
+      <w:r>
+        <w:t xml:space="preserve"> 3.</w:t>
       </w:r>
       <w:bookmarkEnd w:id="67"/>
     </w:p>
@@ -7057,377 +7402,6 @@
               </w:rPr>
             </w:pPr>
             <w:r>
-              <w:t>Faber Danilo Giraldo</w:t>
-            </w:r>
-          </w:p>
-        </w:tc>
-      </w:tr>
-      <w:tr>
-        <w:tc>
-          <w:tcPr>
-            <w:tcW w:w="1890" w:type="dxa"/>
-          </w:tcPr>
-          <w:p>
-            <w:pPr>
-              <w:rPr>
-                <w:b/>
-              </w:rPr>
-            </w:pPr>
-            <w:proofErr w:type="spellStart"/>
-            <w:r>
-              <w:rPr>
-                <w:b/>
-              </w:rPr>
-              <w:t>Description</w:t>
-            </w:r>
-            <w:proofErr w:type="spellEnd"/>
-          </w:p>
-        </w:tc>
-        <w:tc>
-          <w:tcPr>
-            <w:tcW w:w="6948" w:type="dxa"/>
-          </w:tcPr>
-          <w:p>
-            <w:pPr>
-              <w:pStyle w:val="InfoBlue"/>
-            </w:pPr>
-            <w:r>
-              <w:t>Realiza la evaluación al proyecto de la asignatura Ingeniería de Software 3.</w:t>
-            </w:r>
-          </w:p>
-        </w:tc>
-      </w:tr>
-      <w:tr>
-        <w:tc>
-          <w:tcPr>
-            <w:tcW w:w="1890" w:type="dxa"/>
-          </w:tcPr>
-          <w:p>
-            <w:pPr>
-              <w:rPr>
-                <w:b/>
-              </w:rPr>
-            </w:pPr>
-            <w:proofErr w:type="spellStart"/>
-            <w:r>
-              <w:rPr>
-                <w:b/>
-              </w:rPr>
-              <w:t>Type</w:t>
-            </w:r>
-            <w:proofErr w:type="spellEnd"/>
-          </w:p>
-        </w:tc>
-        <w:tc>
-          <w:tcPr>
-            <w:tcW w:w="6948" w:type="dxa"/>
-          </w:tcPr>
-          <w:p>
-            <w:pPr>
-              <w:pStyle w:val="InfoBlue"/>
-            </w:pPr>
-            <w:r>
-              <w:t>Evaluador.</w:t>
-            </w:r>
-          </w:p>
-        </w:tc>
-      </w:tr>
-      <w:tr>
-        <w:tc>
-          <w:tcPr>
-            <w:tcW w:w="1890" w:type="dxa"/>
-          </w:tcPr>
-          <w:p>
-            <w:pPr>
-              <w:rPr>
-                <w:b/>
-                <w:lang w:val="en-US"/>
-              </w:rPr>
-            </w:pPr>
-            <w:r>
-              <w:rPr>
-                <w:b/>
-                <w:lang w:val="en-US"/>
-              </w:rPr>
-              <w:t>Responsibilities</w:t>
-            </w:r>
-          </w:p>
-        </w:tc>
-        <w:tc>
-          <w:tcPr>
-            <w:tcW w:w="6948" w:type="dxa"/>
-          </w:tcPr>
-          <w:p>
-            <w:pPr>
-              <w:pStyle w:val="InfoBlue"/>
-            </w:pPr>
-            <w:r>
-              <w:t>Evaluar.</w:t>
-            </w:r>
-          </w:p>
-        </w:tc>
-      </w:tr>
-      <w:tr>
-        <w:tc>
-          <w:tcPr>
-            <w:tcW w:w="1890" w:type="dxa"/>
-          </w:tcPr>
-          <w:p>
-            <w:pPr>
-              <w:rPr>
-                <w:b/>
-              </w:rPr>
-            </w:pPr>
-            <w:proofErr w:type="spellStart"/>
-            <w:r>
-              <w:rPr>
-                <w:b/>
-              </w:rPr>
-              <w:t>Success</w:t>
-            </w:r>
-            <w:proofErr w:type="spellEnd"/>
-            <w:r>
-              <w:rPr>
-                <w:b/>
-              </w:rPr>
-              <w:t xml:space="preserve"> </w:t>
-            </w:r>
-            <w:proofErr w:type="spellStart"/>
-            <w:r>
-              <w:rPr>
-                <w:b/>
-              </w:rPr>
-              <w:t>Criteria</w:t>
-            </w:r>
-            <w:proofErr w:type="spellEnd"/>
-          </w:p>
-        </w:tc>
-        <w:tc>
-          <w:tcPr>
-            <w:tcW w:w="6948" w:type="dxa"/>
-          </w:tcPr>
-          <w:p>
-            <w:pPr>
-              <w:pStyle w:val="InfoBlue"/>
-            </w:pPr>
-            <w:r>
-              <w:t>Cumplimiento de los requisitos de la asignatura.</w:t>
-            </w:r>
-          </w:p>
-        </w:tc>
-      </w:tr>
-      <w:tr>
-        <w:tc>
-          <w:tcPr>
-            <w:tcW w:w="1890" w:type="dxa"/>
-          </w:tcPr>
-          <w:p>
-            <w:pPr>
-              <w:rPr>
-                <w:b/>
-              </w:rPr>
-            </w:pPr>
-            <w:proofErr w:type="spellStart"/>
-            <w:r>
-              <w:rPr>
-                <w:b/>
-              </w:rPr>
-              <w:t>Involvement</w:t>
-            </w:r>
-            <w:proofErr w:type="spellEnd"/>
-          </w:p>
-        </w:tc>
-        <w:tc>
-          <w:tcPr>
-            <w:tcW w:w="6948" w:type="dxa"/>
-          </w:tcPr>
-          <w:p>
-            <w:pPr>
-              <w:pStyle w:val="InfoBlue"/>
-            </w:pPr>
-            <w:r>
-              <w:t xml:space="preserve">Asegurar que se cumplan los </w:t>
-            </w:r>
-            <w:r>
-              <w:t>requisitos</w:t>
-            </w:r>
-            <w:r>
-              <w:t xml:space="preserve"> funcionales del proyecto,</w:t>
-            </w:r>
-          </w:p>
-        </w:tc>
-      </w:tr>
-      <w:tr>
-        <w:tc>
-          <w:tcPr>
-            <w:tcW w:w="1890" w:type="dxa"/>
-          </w:tcPr>
-          <w:p>
-            <w:pPr>
-              <w:rPr>
-                <w:b/>
-              </w:rPr>
-            </w:pPr>
-            <w:proofErr w:type="spellStart"/>
-            <w:r>
-              <w:rPr>
-                <w:b/>
-              </w:rPr>
-              <w:t>Deliverables</w:t>
-            </w:r>
-            <w:proofErr w:type="spellEnd"/>
-          </w:p>
-        </w:tc>
-        <w:tc>
-          <w:tcPr>
-            <w:tcW w:w="6948" w:type="dxa"/>
-          </w:tcPr>
-          <w:p>
-            <w:pPr>
-              <w:pStyle w:val="InfoBlue"/>
-              <w:rPr>
-                <w:lang w:val="en-US"/>
-              </w:rPr>
-            </w:pPr>
-            <w:proofErr w:type="spellStart"/>
-            <w:r>
-              <w:rPr>
-                <w:lang w:val="en-US"/>
-              </w:rPr>
-              <w:t>Ninguno</w:t>
-            </w:r>
-            <w:proofErr w:type="spellEnd"/>
-            <w:r>
-              <w:rPr>
-                <w:lang w:val="en-US"/>
-              </w:rPr>
-              <w:t xml:space="preserve">. </w:t>
-            </w:r>
-          </w:p>
-        </w:tc>
-      </w:tr>
-      <w:tr>
-        <w:tc>
-          <w:tcPr>
-            <w:tcW w:w="1890" w:type="dxa"/>
-          </w:tcPr>
-          <w:p>
-            <w:pPr>
-              <w:rPr>
-                <w:b/>
-                <w:lang w:val="en-US"/>
-              </w:rPr>
-            </w:pPr>
-            <w:r>
-              <w:rPr>
-                <w:b/>
-                <w:lang w:val="en-US"/>
-              </w:rPr>
-              <w:t>Comments / Issues</w:t>
-            </w:r>
-          </w:p>
-        </w:tc>
-        <w:tc>
-          <w:tcPr>
-            <w:tcW w:w="6948" w:type="dxa"/>
-          </w:tcPr>
-          <w:p>
-            <w:pPr>
-              <w:pStyle w:val="InfoBlue"/>
-              <w:rPr>
-                <w:lang w:val="en-US"/>
-              </w:rPr>
-            </w:pPr>
-            <w:proofErr w:type="spellStart"/>
-            <w:r>
-              <w:rPr>
-                <w:lang w:val="en-US"/>
-              </w:rPr>
-              <w:t>Ninguno</w:t>
-            </w:r>
-            <w:proofErr w:type="spellEnd"/>
-            <w:r>
-              <w:rPr>
-                <w:lang w:val="en-US"/>
-              </w:rPr>
-              <w:t>.</w:t>
-            </w:r>
-          </w:p>
-        </w:tc>
-      </w:tr>
-    </w:tbl>
-    <w:p/>
-    <w:p>
-      <w:pPr>
-        <w:pStyle w:val="Heading3"/>
-      </w:pPr>
-      <w:bookmarkStart w:id="68" w:name="_Toc445113979"/>
-      <w:r>
-        <w:lastRenderedPageBreak/>
-        <w:t xml:space="preserve">Estudiante Ingeniería de </w:t>
-      </w:r>
-      <w:proofErr w:type="spellStart"/>
-      <w:r>
-        <w:t>Sotware</w:t>
-      </w:r>
-      <w:proofErr w:type="spellEnd"/>
-      <w:r>
-        <w:t xml:space="preserve"> 3.</w:t>
-      </w:r>
-      <w:bookmarkEnd w:id="68"/>
-    </w:p>
-    <w:tbl>
-      <w:tblPr>
-        <w:tblW w:w="8838" w:type="dxa"/>
-        <w:tblInd w:w="738" w:type="dxa"/>
-        <w:tblBorders>
-          <w:top w:val="single" w:sz="4" w:space="0" w:color="auto"/>
-          <w:left w:val="single" w:sz="4" w:space="0" w:color="auto"/>
-          <w:bottom w:val="single" w:sz="4" w:space="0" w:color="auto"/>
-          <w:right w:val="single" w:sz="4" w:space="0" w:color="auto"/>
-          <w:insideH w:val="single" w:sz="4" w:space="0" w:color="auto"/>
-          <w:insideV w:val="single" w:sz="4" w:space="0" w:color="auto"/>
-        </w:tblBorders>
-        <w:tblLayout w:type="fixed"/>
-        <w:tblLook w:val="0000" w:firstRow="0" w:lastRow="0" w:firstColumn="0" w:lastColumn="0" w:noHBand="0" w:noVBand="0"/>
-      </w:tblPr>
-      <w:tblGrid>
-        <w:gridCol w:w="1890"/>
-        <w:gridCol w:w="6948"/>
-      </w:tblGrid>
-      <w:tr>
-        <w:tc>
-          <w:tcPr>
-            <w:tcW w:w="1890" w:type="dxa"/>
-          </w:tcPr>
-          <w:p>
-            <w:pPr>
-              <w:rPr>
-                <w:b/>
-              </w:rPr>
-            </w:pPr>
-            <w:proofErr w:type="spellStart"/>
-            <w:r>
-              <w:rPr>
-                <w:b/>
-              </w:rPr>
-              <w:t>Representative</w:t>
-            </w:r>
-            <w:proofErr w:type="spellEnd"/>
-          </w:p>
-        </w:tc>
-        <w:tc>
-          <w:tcPr>
-            <w:tcW w:w="6948" w:type="dxa"/>
-          </w:tcPr>
-          <w:p>
-            <w:pPr>
-              <w:pStyle w:val="InfoBlue"/>
-              <w:rPr>
-                <w:lang w:val="en-US"/>
-              </w:rPr>
-            </w:pPr>
-            <w:r>
               <w:t>Daniela Arias Gómez</w:t>
             </w:r>
           </w:p>
@@ -7748,14 +7722,14 @@
           <w:lang w:val="en-US"/>
         </w:rPr>
       </w:pPr>
-      <w:bookmarkStart w:id="69" w:name="_Toc425054385"/>
-      <w:bookmarkStart w:id="70" w:name="_Toc342757863"/>
-      <w:bookmarkStart w:id="71" w:name="_Toc346297772"/>
-      <w:bookmarkStart w:id="72" w:name="_Toc422186478"/>
-      <w:bookmarkStart w:id="73" w:name="_Toc436203383"/>
-      <w:bookmarkStart w:id="74" w:name="_Toc452813587"/>
-      <w:bookmarkStart w:id="75" w:name="_Toc509300845"/>
-      <w:bookmarkStart w:id="76" w:name="_Toc445113980"/>
+      <w:bookmarkStart w:id="68" w:name="_Toc425054385"/>
+      <w:bookmarkStart w:id="69" w:name="_Toc342757863"/>
+      <w:bookmarkStart w:id="70" w:name="_Toc346297772"/>
+      <w:bookmarkStart w:id="71" w:name="_Toc422186478"/>
+      <w:bookmarkStart w:id="72" w:name="_Toc436203383"/>
+      <w:bookmarkStart w:id="73" w:name="_Toc452813587"/>
+      <w:bookmarkStart w:id="74" w:name="_Toc509300845"/>
+      <w:bookmarkStart w:id="75" w:name="_Toc445113980"/>
       <w:r>
         <w:rPr>
           <w:rFonts w:ascii="Times New Roman" w:hAnsi="Times New Roman"/>
@@ -7766,6 +7740,7 @@
         </w:rPr>
         <w:t>User Profiles</w:t>
       </w:r>
+      <w:bookmarkEnd w:id="68"/>
       <w:bookmarkEnd w:id="69"/>
       <w:bookmarkEnd w:id="70"/>
       <w:bookmarkEnd w:id="71"/>
@@ -7773,7 +7748,6 @@
       <w:bookmarkEnd w:id="73"/>
       <w:bookmarkEnd w:id="74"/>
       <w:bookmarkEnd w:id="75"/>
-      <w:bookmarkEnd w:id="76"/>
       <w:r>
         <w:rPr>
           <w:rFonts w:ascii="Times New Roman" w:hAnsi="Times New Roman"/>
@@ -7794,7 +7768,7 @@
           <w:lang w:val="en-US"/>
         </w:rPr>
       </w:pPr>
-      <w:bookmarkStart w:id="77" w:name="_Toc445113981"/>
+      <w:bookmarkStart w:id="76" w:name="_Toc445113981"/>
       <w:proofErr w:type="spellStart"/>
       <w:r>
         <w:rPr>
@@ -7804,7 +7778,7 @@
         </w:rPr>
         <w:t>Secretaria</w:t>
       </w:r>
-      <w:bookmarkEnd w:id="77"/>
+      <w:bookmarkEnd w:id="76"/>
       <w:proofErr w:type="spellEnd"/>
     </w:p>
     <w:tbl>
@@ -8191,7 +8165,7 @@
           <w:lang w:val="en-US"/>
         </w:rPr>
       </w:pPr>
-      <w:bookmarkStart w:id="78" w:name="_Toc445113982"/>
+      <w:bookmarkStart w:id="77" w:name="_Toc445113982"/>
       <w:proofErr w:type="spellStart"/>
       <w:r>
         <w:rPr>
@@ -8201,7 +8175,7 @@
         </w:rPr>
         <w:t>Entrevistador</w:t>
       </w:r>
-      <w:bookmarkEnd w:id="78"/>
+      <w:bookmarkEnd w:id="77"/>
       <w:proofErr w:type="spellEnd"/>
     </w:p>
     <w:p>
@@ -8607,9 +8581,9 @@
           <w:lang w:val="en-US"/>
         </w:rPr>
       </w:pPr>
-      <w:bookmarkStart w:id="79" w:name="_Toc452813588"/>
-      <w:bookmarkStart w:id="80" w:name="_Toc509300847"/>
-      <w:bookmarkStart w:id="81" w:name="_Toc445113983"/>
+      <w:bookmarkStart w:id="78" w:name="_Toc452813588"/>
+      <w:bookmarkStart w:id="79" w:name="_Toc509300847"/>
+      <w:bookmarkStart w:id="80" w:name="_Toc445113983"/>
       <w:r>
         <w:rPr>
           <w:lang w:val="en-US"/>
@@ -8617,9 +8591,9 @@
         <w:lastRenderedPageBreak/>
         <w:t>Key Stakeholder or User Needs</w:t>
       </w:r>
+      <w:bookmarkEnd w:id="78"/>
       <w:bookmarkEnd w:id="79"/>
       <w:bookmarkEnd w:id="80"/>
-      <w:bookmarkEnd w:id="81"/>
     </w:p>
     <w:p>
       <w:pPr>
@@ -8779,19 +8753,11 @@
               <w:pStyle w:val="BodyText"/>
               <w:ind w:left="0"/>
             </w:pPr>
-            <w:proofErr w:type="spellStart"/>
-            <w:r>
-              <w:rPr>
-                <w:lang w:val="en-US"/>
-              </w:rPr>
+            <w:r>
               <w:t>Gestio</w:t>
             </w:r>
             <w:r>
-              <w:t>nar</w:t>
-            </w:r>
-            <w:proofErr w:type="spellEnd"/>
-            <w:r>
-              <w:t xml:space="preserve"> los procesos para el registro de parejas, citas de entrevistas y cursos en la Pastoral Familiar del Quindío.</w:t>
+              <w:t>nar los procesos para el registro de parejas, citas de entrevistas y cursos en la Pastoral Familiar del Quindío.</w:t>
             </w:r>
           </w:p>
         </w:tc>
@@ -8939,9 +8905,9 @@
       <w:pPr>
         <w:pStyle w:val="Heading2"/>
       </w:pPr>
-      <w:bookmarkStart w:id="82" w:name="_Toc452813589"/>
-      <w:bookmarkStart w:id="83" w:name="_Toc509300848"/>
-      <w:bookmarkStart w:id="84" w:name="_Toc445113984"/>
+      <w:bookmarkStart w:id="81" w:name="_Toc452813589"/>
+      <w:bookmarkStart w:id="82" w:name="_Toc509300848"/>
+      <w:bookmarkStart w:id="83" w:name="_Toc445113984"/>
       <w:proofErr w:type="spellStart"/>
       <w:r>
         <w:t>Alternatives</w:t>
@@ -8954,9 +8920,9 @@
       <w:r>
         <w:t>Competition</w:t>
       </w:r>
+      <w:bookmarkEnd w:id="81"/>
       <w:bookmarkEnd w:id="82"/>
       <w:bookmarkEnd w:id="83"/>
-      <w:bookmarkEnd w:id="84"/>
       <w:proofErr w:type="spellEnd"/>
     </w:p>
     <w:p>
@@ -8974,11 +8940,11 @@
       <w:pPr>
         <w:pStyle w:val="Heading1"/>
       </w:pPr>
-      <w:bookmarkStart w:id="85" w:name="_Toc436203387"/>
-      <w:bookmarkStart w:id="86" w:name="_Toc452813590"/>
-      <w:bookmarkStart w:id="87" w:name="_Toc509300851"/>
-      <w:bookmarkStart w:id="88" w:name="_Toc445113985"/>
-      <w:bookmarkEnd w:id="46"/>
+      <w:bookmarkStart w:id="84" w:name="_Toc436203387"/>
+      <w:bookmarkStart w:id="85" w:name="_Toc452813590"/>
+      <w:bookmarkStart w:id="86" w:name="_Toc509300851"/>
+      <w:bookmarkStart w:id="87" w:name="_Toc445113985"/>
+      <w:bookmarkEnd w:id="45"/>
       <w:proofErr w:type="spellStart"/>
       <w:r>
         <w:t>Product</w:t>
@@ -8991,10 +8957,10 @@
       <w:r>
         <w:t>Overview</w:t>
       </w:r>
+      <w:bookmarkEnd w:id="84"/>
       <w:bookmarkEnd w:id="85"/>
       <w:bookmarkEnd w:id="86"/>
       <w:bookmarkEnd w:id="87"/>
-      <w:bookmarkEnd w:id="88"/>
       <w:proofErr w:type="spellEnd"/>
     </w:p>
     <w:p>
@@ -9015,20 +8981,20 @@
       <w:pPr>
         <w:pStyle w:val="Heading2"/>
       </w:pPr>
-      <w:bookmarkStart w:id="89" w:name="_Toc425054391"/>
-      <w:bookmarkStart w:id="90" w:name="_Toc318088998"/>
-      <w:bookmarkStart w:id="91" w:name="_Toc320274603"/>
-      <w:bookmarkStart w:id="92" w:name="_Toc320279476"/>
-      <w:bookmarkStart w:id="93" w:name="_Toc323533353"/>
-      <w:bookmarkStart w:id="94" w:name="_Toc339783677"/>
-      <w:bookmarkStart w:id="95" w:name="_Toc339784266"/>
-      <w:bookmarkStart w:id="96" w:name="_Toc342757867"/>
-      <w:bookmarkStart w:id="97" w:name="_Toc346297778"/>
-      <w:bookmarkStart w:id="98" w:name="_Toc422186484"/>
-      <w:bookmarkStart w:id="99" w:name="_Toc436203388"/>
-      <w:bookmarkStart w:id="100" w:name="_Toc452813591"/>
-      <w:bookmarkStart w:id="101" w:name="_Toc509300852"/>
-      <w:bookmarkStart w:id="102" w:name="_Toc445113986"/>
+      <w:bookmarkStart w:id="88" w:name="_Toc425054391"/>
+      <w:bookmarkStart w:id="89" w:name="_Toc318088998"/>
+      <w:bookmarkStart w:id="90" w:name="_Toc320274603"/>
+      <w:bookmarkStart w:id="91" w:name="_Toc320279476"/>
+      <w:bookmarkStart w:id="92" w:name="_Toc323533353"/>
+      <w:bookmarkStart w:id="93" w:name="_Toc339783677"/>
+      <w:bookmarkStart w:id="94" w:name="_Toc339784266"/>
+      <w:bookmarkStart w:id="95" w:name="_Toc342757867"/>
+      <w:bookmarkStart w:id="96" w:name="_Toc346297778"/>
+      <w:bookmarkStart w:id="97" w:name="_Toc422186484"/>
+      <w:bookmarkStart w:id="98" w:name="_Toc436203388"/>
+      <w:bookmarkStart w:id="99" w:name="_Toc452813591"/>
+      <w:bookmarkStart w:id="100" w:name="_Toc509300852"/>
+      <w:bookmarkStart w:id="101" w:name="_Toc445113986"/>
       <w:proofErr w:type="spellStart"/>
       <w:r>
         <w:t>Product</w:t>
@@ -9041,6 +9007,7 @@
       <w:r>
         <w:t>Perspective</w:t>
       </w:r>
+      <w:bookmarkEnd w:id="88"/>
       <w:bookmarkEnd w:id="89"/>
       <w:bookmarkEnd w:id="90"/>
       <w:bookmarkEnd w:id="91"/>
@@ -9054,7 +9021,6 @@
       <w:bookmarkEnd w:id="99"/>
       <w:bookmarkEnd w:id="100"/>
       <w:bookmarkEnd w:id="101"/>
-      <w:bookmarkEnd w:id="102"/>
       <w:proofErr w:type="spellEnd"/>
     </w:p>
     <w:p>
@@ -9075,13 +9041,13 @@
       <w:pPr>
         <w:pStyle w:val="Heading2"/>
       </w:pPr>
-      <w:bookmarkStart w:id="103" w:name="_Toc346297779"/>
-      <w:bookmarkStart w:id="104" w:name="_Toc425054393"/>
-      <w:bookmarkStart w:id="105" w:name="_Toc422186486"/>
-      <w:bookmarkStart w:id="106" w:name="_Toc436203389"/>
-      <w:bookmarkStart w:id="107" w:name="_Toc452813592"/>
-      <w:bookmarkStart w:id="108" w:name="_Toc509300853"/>
-      <w:bookmarkStart w:id="109" w:name="_Toc445113987"/>
+      <w:bookmarkStart w:id="102" w:name="_Toc346297779"/>
+      <w:bookmarkStart w:id="103" w:name="_Toc425054393"/>
+      <w:bookmarkStart w:id="104" w:name="_Toc422186486"/>
+      <w:bookmarkStart w:id="105" w:name="_Toc436203389"/>
+      <w:bookmarkStart w:id="106" w:name="_Toc452813592"/>
+      <w:bookmarkStart w:id="107" w:name="_Toc509300853"/>
+      <w:bookmarkStart w:id="108" w:name="_Toc445113987"/>
       <w:proofErr w:type="spellStart"/>
       <w:r>
         <w:t>Summary</w:t>
@@ -9094,13 +9060,13 @@
       <w:r>
         <w:t>Capabilities</w:t>
       </w:r>
+      <w:bookmarkEnd w:id="102"/>
       <w:bookmarkEnd w:id="103"/>
       <w:bookmarkEnd w:id="104"/>
       <w:bookmarkEnd w:id="105"/>
       <w:bookmarkEnd w:id="106"/>
       <w:bookmarkEnd w:id="107"/>
       <w:bookmarkEnd w:id="108"/>
-      <w:bookmarkEnd w:id="109"/>
       <w:proofErr w:type="spellEnd"/>
     </w:p>
     <w:p>
@@ -9304,7 +9270,16 @@
                 <w:color w:val="000000"/>
                 <w:lang w:val="en-US"/>
               </w:rPr>
-              <w:t>cliente</w:t>
+              <w:t>clie</w:t>
+            </w:r>
+            <w:bookmarkStart w:id="109" w:name="_GoBack"/>
+            <w:bookmarkEnd w:id="109"/>
+            <w:r>
+              <w:rPr>
+                <w:color w:val="000000"/>
+                <w:lang w:val="en-US"/>
+              </w:rPr>
+              <w:t>nte</w:t>
             </w:r>
             <w:proofErr w:type="spellEnd"/>
           </w:p>
@@ -10446,24 +10421,31 @@
           <w:ilvl w:val="0"/>
           <w:numId w:val="0"/>
         </w:numPr>
-        <w:rPr>
-          <w:lang w:val="en-US"/>
-        </w:rPr>
       </w:pPr>
       <w:bookmarkStart w:id="191" w:name="_Toc436203393"/>
       <w:bookmarkStart w:id="192" w:name="_Toc452813612"/>
       <w:bookmarkStart w:id="193" w:name="_Toc509300873"/>
       <w:bookmarkStart w:id="194" w:name="_Toc445114002"/>
       <w:r>
-        <w:rPr>
-          <w:lang w:val="en-US"/>
-        </w:rPr>
-        <w:t>A         Feature Attributes</w:t>
+        <w:t xml:space="preserve">A         </w:t>
+      </w:r>
+      <w:proofErr w:type="spellStart"/>
+      <w:r>
+        <w:t>Feature</w:t>
+      </w:r>
+      <w:proofErr w:type="spellEnd"/>
+      <w:r>
+        <w:t xml:space="preserve"> </w:t>
+      </w:r>
+      <w:proofErr w:type="spellStart"/>
+      <w:r>
+        <w:t>Attributes</w:t>
       </w:r>
       <w:bookmarkEnd w:id="191"/>
       <w:bookmarkEnd w:id="192"/>
       <w:bookmarkEnd w:id="193"/>
       <w:bookmarkEnd w:id="194"/>
+      <w:proofErr w:type="spellEnd"/>
     </w:p>
     <w:p>
       <w:pPr>
@@ -10473,9 +10455,6 @@
           <w:ilvl w:val="0"/>
           <w:numId w:val="0"/>
         </w:numPr>
-        <w:rPr>
-          <w:lang w:val="en-US"/>
-        </w:rPr>
       </w:pPr>
       <w:bookmarkStart w:id="195" w:name="_Toc425054401"/>
       <w:bookmarkStart w:id="196" w:name="_Toc422186494"/>
@@ -10484,16 +10463,13 @@
       <w:bookmarkStart w:id="199" w:name="_Toc509300877"/>
       <w:bookmarkStart w:id="200" w:name="_Toc445114003"/>
       <w:r>
-        <w:rPr>
-          <w:lang w:val="en-US"/>
-        </w:rPr>
         <w:t>A.1</w:t>
       </w:r>
       <w:r>
-        <w:rPr>
-          <w:lang w:val="en-US"/>
-        </w:rPr>
         <w:tab/>
+      </w:r>
+      <w:proofErr w:type="spellStart"/>
+      <w:r>
         <w:t>Risk</w:t>
       </w:r>
       <w:bookmarkEnd w:id="195"/>
@@ -10502,55 +10478,14 @@
       <w:bookmarkEnd w:id="198"/>
       <w:bookmarkEnd w:id="199"/>
       <w:bookmarkEnd w:id="200"/>
+      <w:proofErr w:type="spellEnd"/>
     </w:p>
     <w:p>
       <w:pPr>
         <w:pStyle w:val="InfoBlue"/>
-        <w:rPr>
-          <w:lang w:val="en-US"/>
-        </w:rPr>
-      </w:pPr>
-      <w:proofErr w:type="spellStart"/>
-      <w:r>
-        <w:rPr>
-          <w:lang w:val="en-US"/>
-        </w:rPr>
-        <w:t>Falta</w:t>
-      </w:r>
-      <w:proofErr w:type="spellEnd"/>
-      <w:r>
-        <w:rPr>
-          <w:lang w:val="en-US"/>
-        </w:rPr>
-        <w:t xml:space="preserve"> de </w:t>
-      </w:r>
-      <w:proofErr w:type="spellStart"/>
-      <w:r>
-        <w:rPr>
-          <w:lang w:val="en-US"/>
-        </w:rPr>
-        <w:t>comunicación</w:t>
-      </w:r>
-      <w:proofErr w:type="spellEnd"/>
-      <w:r>
-        <w:rPr>
-          <w:lang w:val="en-US"/>
-        </w:rPr>
-        <w:t xml:space="preserve"> con el </w:t>
-      </w:r>
-      <w:proofErr w:type="spellStart"/>
-      <w:r>
-        <w:rPr>
-          <w:lang w:val="en-US"/>
-        </w:rPr>
-        <w:t>cliente</w:t>
-      </w:r>
-      <w:proofErr w:type="spellEnd"/>
-      <w:r>
-        <w:rPr>
-          <w:lang w:val="en-US"/>
-        </w:rPr>
-        <w:t>.</w:t>
+      </w:pPr>
+      <w:r>
+        <w:t>Falta de comunicación con el cliente.</w:t>
       </w:r>
     </w:p>
     <w:p>
@@ -10674,17 +10609,27 @@
           <w:r>
             <w:sym w:font="Symbol" w:char="F0D3"/>
           </w:r>
-          <w:fldSimple w:instr=" DOCPROPERTY &quot;Company&quot;  \* MERGEFORMAT ">
-            <w:r>
-              <w:t xml:space="preserve">&lt;Universidad del </w:t>
-            </w:r>
-            <w:r>
-              <w:t>Quindío</w:t>
-            </w:r>
-            <w:r>
-              <w:t>&gt;</w:t>
-            </w:r>
-          </w:fldSimple>
+          <w:r>
+            <w:fldChar w:fldCharType="begin"/>
+          </w:r>
+          <w:r>
+            <w:instrText xml:space="preserve"> DOCPROPERTY "Company"  \* MERGEFORMAT </w:instrText>
+          </w:r>
+          <w:r>
+            <w:fldChar w:fldCharType="separate"/>
+          </w:r>
+          <w:r>
+            <w:t xml:space="preserve">&lt;Universidad del </w:t>
+          </w:r>
+          <w:r>
+            <w:t>Quindío</w:t>
+          </w:r>
+          <w:r>
+            <w:t>&gt;</w:t>
+          </w:r>
+          <w:r>
+            <w:fldChar w:fldCharType="end"/>
+          </w:r>
           <w:r>
             <w:t xml:space="preserve">, </w:t>
           </w:r>
@@ -12986,7 +12931,7 @@
 </file>
 
 <file path=customXml/itemProps1.xml><?xml version="1.0" encoding="utf-8"?>
-<ds:datastoreItem xmlns:ds="http://schemas.openxmlformats.org/officeDocument/2006/customXml" ds:itemID="{CF601059-E3C1-4E90-97CB-BE5475AFF355}">
+<ds:datastoreItem xmlns:ds="http://schemas.openxmlformats.org/officeDocument/2006/customXml" ds:itemID="{59140B8F-B09D-4E06-BAA8-6842246ED516}">
   <ds:schemaRefs>
     <ds:schemaRef ds:uri="http://schemas.openxmlformats.org/officeDocument/2006/bibliography"/>
   </ds:schemaRefs>

</xml_diff>